<commit_message>
Just check that roadmap is committing properly. No real change
</commit_message>
<xml_diff>
--- a/Road_map.docx
+++ b/Road_map.docx
@@ -379,10 +379,7 @@
           <w:p/>
           <w:p>
             <w:r>
-              <w:t>D</w:t>
-            </w:r>
-            <w:r>
-              <w:t>one</w:t>
+              <w:t>Done</w:t>
             </w:r>
           </w:p>
         </w:tc>
@@ -2122,7 +2119,13 @@
       </w:tr>
     </w:tbl>
     <w:p/>
-    <w:p/>
+    <w:p>
+      <w:r>
+        <w:t>xxx</w:t>
+      </w:r>
+      <w:bookmarkStart w:id="0" w:name="_GoBack"/>
+      <w:bookmarkEnd w:id="0"/>
+    </w:p>
     <w:p>
       <w:r>
         <w:t>Order  of doing things:</w:t>
@@ -2178,8 +2181,6 @@
       <w:r>
         <w:t xml:space="preserve"> – provide I get data</w:t>
       </w:r>
-      <w:bookmarkStart w:id="0" w:name="_GoBack"/>
-      <w:bookmarkEnd w:id="0"/>
     </w:p>
     <w:p>
       <w:pPr>

</xml_diff>

<commit_message>
Not much changed. But finished until I get svn for LPX and LPX running on TerraFirma
</commit_message>
<xml_diff>
--- a/Road_map.docx
+++ b/Road_map.docx
@@ -665,15 +665,6 @@
               <w:t xml:space="preserve"> sets</w:t>
             </w:r>
           </w:p>
-          <w:p>
-            <w:pPr>
-              <w:pStyle w:val="ListParagraph"/>
-              <w:numPr>
-                <w:ilvl w:val="0"/>
-                <w:numId w:val="24"/>
-              </w:numPr>
-            </w:pPr>
-          </w:p>
         </w:tc>
         <w:tc>
           <w:tcPr>
@@ -3711,8 +3702,8 @@
                 <w:numId w:val="16"/>
               </w:numPr>
             </w:pPr>
-            <w:bookmarkStart w:id="0" w:name="_GoBack"/>
-            <w:r>
+            <w:r>
+              <w:lastRenderedPageBreak/>
               <w:t>TMS? (</w:t>
             </w:r>
             <w:proofErr w:type="spellStart"/>
@@ -3765,7 +3756,6 @@
             <w:r>
               <w:t>)</w:t>
             </w:r>
-            <w:bookmarkEnd w:id="0"/>
           </w:p>
         </w:tc>
         <w:tc>
@@ -5531,7 +5521,6 @@
               <w:rPr>
                 <w:b/>
               </w:rPr>
-              <w:lastRenderedPageBreak/>
               <w:t xml:space="preserve">Any </w:t>
             </w:r>
             <w:proofErr w:type="spellStart"/>
@@ -5636,6 +5625,8 @@
       <w:r>
         <w:t>Costs:</w:t>
       </w:r>
+      <w:bookmarkStart w:id="0" w:name="_GoBack"/>
+      <w:bookmarkEnd w:id="0"/>
     </w:p>
     <w:p>
       <w:pPr>
@@ -5976,7 +5967,6 @@
         </w:numPr>
       </w:pPr>
       <w:r>
-        <w:lastRenderedPageBreak/>
         <w:t>Read spitfire2</w:t>
       </w:r>
     </w:p>

</xml_diff>